<commit_message>
Optimise method on report finished
</commit_message>
<xml_diff>
--- a/report.docx
+++ b/report.docx
@@ -37,15 +37,16 @@
           <w:sz w:val="32"/>
           <w:szCs w:val="32"/>
         </w:rPr>
-        <w:t>Group Members: Galen Han, Alexander X</w:t>
-      </w:r>
+        <w:t xml:space="preserve">Group Members: Galen Han, Alexander </w:t>
+      </w:r>
+      <w:proofErr w:type="spellStart"/>
       <w:r>
         <w:rPr>
           <w:i/>
           <w:sz w:val="32"/>
           <w:szCs w:val="32"/>
         </w:rPr>
-        <w:t>u</w:t>
+        <w:t>X</w:t>
       </w:r>
       <w:r>
         <w:rPr>
@@ -53,33 +54,42 @@
           <w:sz w:val="32"/>
           <w:szCs w:val="32"/>
         </w:rPr>
-        <w:t>, Jamie Law</w:t>
-      </w:r>
-    </w:p>
-    <w:p>
-      <w:pPr>
-        <w:jc w:val="center"/>
+        <w:t>u</w:t>
+      </w:r>
+      <w:proofErr w:type="spellEnd"/>
+      <w:r>
         <w:rPr>
           <w:i/>
           <w:sz w:val="32"/>
           <w:szCs w:val="32"/>
         </w:rPr>
-      </w:pPr>
-    </w:p>
-    <w:p>
-      <w:pPr>
-        <w:rPr>
-          <w:b/>
+        <w:t>, Jamie Law</w:t>
+      </w:r>
+    </w:p>
+    <w:p>
+      <w:pPr>
+        <w:jc w:val="center"/>
+        <w:rPr>
+          <w:i/>
           <w:sz w:val="32"/>
           <w:szCs w:val="32"/>
         </w:rPr>
       </w:pPr>
-      <w:r>
+    </w:p>
+    <w:p>
+      <w:pPr>
         <w:rPr>
           <w:b/>
           <w:sz w:val="32"/>
           <w:szCs w:val="32"/>
         </w:rPr>
+      </w:pPr>
+      <w:r>
+        <w:rPr>
+          <w:b/>
+          <w:sz w:val="32"/>
+          <w:szCs w:val="32"/>
+        </w:rPr>
         <w:t>Overview</w:t>
       </w:r>
     </w:p>
@@ -147,6 +157,7 @@
           <w:szCs w:val="28"/>
         </w:rPr>
       </w:pPr>
+      <w:proofErr w:type="spellStart"/>
       <w:r>
         <w:rPr>
           <w:b/>
@@ -155,6 +166,7 @@
         </w:rPr>
         <w:t>Initalization</w:t>
       </w:r>
+      <w:proofErr w:type="spellEnd"/>
     </w:p>
     <w:p>
       <w:pPr>
@@ -176,7 +188,30 @@
           <w:sz w:val="28"/>
           <w:szCs w:val="28"/>
         </w:rPr>
-        <w:t>Building upon the original provided code, we obtain the methods from the ClassGen. We then iterate through each method and call upon our optimise method function.</w:t>
+        <w:t xml:space="preserve">Building upon the original provided code, we obtain the methods from the </w:t>
+      </w:r>
+      <w:proofErr w:type="spellStart"/>
+      <w:r>
+        <w:rPr>
+          <w:sz w:val="28"/>
+          <w:szCs w:val="28"/>
+        </w:rPr>
+        <w:t>ClassGen</w:t>
+      </w:r>
+      <w:proofErr w:type="spellEnd"/>
+      <w:r>
+        <w:rPr>
+          <w:sz w:val="28"/>
+          <w:szCs w:val="28"/>
+        </w:rPr>
+        <w:t>. We then iterate through each method and call up</w:t>
+      </w:r>
+      <w:r>
+        <w:rPr>
+          <w:sz w:val="28"/>
+          <w:szCs w:val="28"/>
+        </w:rPr>
+        <w:t>on our optimise method function.</w:t>
       </w:r>
     </w:p>
     <w:p>
@@ -224,14 +259,30 @@
           <w:sz w:val="28"/>
           <w:szCs w:val="28"/>
         </w:rPr>
-        <w:t>om each unopt</w:t>
-      </w:r>
-      <w:r>
-        <w:rPr>
-          <w:sz w:val="28"/>
-          <w:szCs w:val="28"/>
-        </w:rPr>
-        <w:t>imised java file).</w:t>
+        <w:t xml:space="preserve">om each </w:t>
+      </w:r>
+      <w:proofErr w:type="spellStart"/>
+      <w:r>
+        <w:rPr>
+          <w:sz w:val="28"/>
+          <w:szCs w:val="28"/>
+        </w:rPr>
+        <w:t>unopt</w:t>
+      </w:r>
+      <w:r>
+        <w:rPr>
+          <w:sz w:val="28"/>
+          <w:szCs w:val="28"/>
+        </w:rPr>
+        <w:t>imised</w:t>
+      </w:r>
+      <w:proofErr w:type="spellEnd"/>
+      <w:r>
+        <w:rPr>
+          <w:sz w:val="28"/>
+          <w:szCs w:val="28"/>
+        </w:rPr>
+        <w:t xml:space="preserve"> java file).</w:t>
       </w:r>
     </w:p>
     <w:p>
@@ -270,7 +321,30 @@
           <w:sz w:val="28"/>
           <w:szCs w:val="28"/>
         </w:rPr>
-        <w:t>We then use a counter and a while loop to perform arithmetic and comparison optimisations. This counter is incremented by the method return types; arithmetic optimisation and comparison optimisation both re</w:t>
+        <w:t xml:space="preserve">We apply peephole optimisations on the instruction list repeatedly, until a single iteration is unable to find any additional optimisations. </w:t>
+      </w:r>
+      <w:proofErr w:type="gramStart"/>
+      <w:r>
+        <w:rPr>
+          <w:sz w:val="28"/>
+          <w:szCs w:val="28"/>
+        </w:rPr>
+        <w:t>This is done by using</w:t>
+      </w:r>
+      <w:r>
+        <w:rPr>
+          <w:sz w:val="28"/>
+          <w:szCs w:val="28"/>
+        </w:rPr>
+        <w:t xml:space="preserve"> a counter and a while loop to perform arithmetic and comparison optimisations</w:t>
+      </w:r>
+      <w:proofErr w:type="gramEnd"/>
+      <w:r>
+        <w:rPr>
+          <w:sz w:val="28"/>
+          <w:szCs w:val="28"/>
+        </w:rPr>
+        <w:t>. This counter is incremented by the method return types; arithmetic optimisation and comparison optimisation both re</w:t>
       </w:r>
       <w:r>
         <w:rPr>
@@ -286,50 +360,119 @@
         </w:rPr>
         <w:t xml:space="preserve"> how many optimisations have been made. This counter is reset every time the loop is re-entered. If the counter stays at 0 after </w:t>
       </w:r>
-      <w:r>
-        <w:rPr>
-          <w:sz w:val="28"/>
-          <w:szCs w:val="28"/>
-        </w:rPr>
-        <w:t>one iteration</w:t>
+      <w:proofErr w:type="gramStart"/>
+      <w:r>
+        <w:rPr>
+          <w:sz w:val="28"/>
+          <w:szCs w:val="28"/>
+        </w:rPr>
+        <w:t xml:space="preserve">an </w:t>
+      </w:r>
+      <w:r>
+        <w:rPr>
+          <w:sz w:val="28"/>
+          <w:szCs w:val="28"/>
+        </w:rPr>
+        <w:t>iteration</w:t>
+      </w:r>
+      <w:proofErr w:type="gramEnd"/>
+      <w:r>
+        <w:rPr>
+          <w:sz w:val="28"/>
+          <w:szCs w:val="28"/>
+        </w:rPr>
+        <w:t>, then the loop is exited as this indicates that no more optimisations can be made.</w:t>
+      </w:r>
+    </w:p>
+    <w:p>
+      <w:pPr>
+        <w:ind w:firstLine="720"/>
+        <w:rPr>
+          <w:sz w:val="28"/>
+          <w:szCs w:val="28"/>
+        </w:rPr>
+      </w:pPr>
+      <w:r>
+        <w:rPr>
+          <w:sz w:val="28"/>
+          <w:szCs w:val="28"/>
+        </w:rPr>
+        <w:t>Following this</w:t>
+      </w:r>
+      <w:r>
+        <w:rPr>
+          <w:sz w:val="28"/>
+          <w:szCs w:val="28"/>
+        </w:rPr>
+        <w:t>, we ensure jump handles are all within the current method. Then, we set max stack/max locals using the aforementioned method generator. The method is replaced in the original class with optimised instructions by getting a new method from the method generator and replacing the original method with this new method.</w:t>
+      </w:r>
+    </w:p>
+    <w:p>
+      <w:pPr>
+        <w:rPr>
+          <w:sz w:val="28"/>
+          <w:szCs w:val="28"/>
+        </w:rPr>
+      </w:pPr>
+    </w:p>
+    <w:p>
+      <w:pPr>
+        <w:rPr>
+          <w:b/>
+          <w:sz w:val="28"/>
+          <w:szCs w:val="28"/>
+        </w:rPr>
+      </w:pPr>
+      <w:r>
+        <w:rPr>
+          <w:b/>
+          <w:sz w:val="28"/>
+          <w:szCs w:val="28"/>
+        </w:rPr>
+        <w:t>Optimise arithmetic operations</w:t>
+      </w:r>
+    </w:p>
+    <w:p>
+      <w:pPr>
+        <w:rPr>
+          <w:b/>
+          <w:sz w:val="28"/>
+          <w:szCs w:val="28"/>
+        </w:rPr>
+      </w:pPr>
+    </w:p>
+    <w:p>
+      <w:pPr>
+        <w:rPr>
+          <w:b/>
+          <w:sz w:val="28"/>
+          <w:szCs w:val="28"/>
+        </w:rPr>
+      </w:pPr>
+      <w:r>
+        <w:rPr>
+          <w:b/>
+          <w:sz w:val="28"/>
+          <w:szCs w:val="28"/>
+        </w:rPr>
+        <w:t>Optimise comparisons</w:t>
       </w:r>
       <w:bookmarkStart w:id="0" w:name="_GoBack"/>
       <w:bookmarkEnd w:id="0"/>
-      <w:r>
-        <w:rPr>
-          <w:sz w:val="28"/>
-          <w:szCs w:val="28"/>
-        </w:rPr>
-        <w:t>, then the loop is exited as this indicates that no more optimisations can be made.</w:t>
-      </w:r>
-    </w:p>
-    <w:p>
-      <w:pPr>
-        <w:rPr>
-          <w:sz w:val="28"/>
-          <w:szCs w:val="28"/>
-        </w:rPr>
-      </w:pPr>
-      <w:r>
-        <w:rPr>
-          <w:sz w:val="28"/>
-          <w:szCs w:val="28"/>
-        </w:rPr>
-        <w:tab/>
-      </w:r>
-    </w:p>
-    <w:p>
-      <w:pPr>
-        <w:rPr>
-          <w:sz w:val="28"/>
-          <w:szCs w:val="28"/>
-        </w:rPr>
-      </w:pPr>
-      <w:r>
-        <w:rPr>
-          <w:sz w:val="28"/>
-          <w:szCs w:val="28"/>
-        </w:rPr>
+    </w:p>
+    <w:p>
+      <w:pPr>
+        <w:rPr>
+          <w:sz w:val="28"/>
+          <w:szCs w:val="28"/>
+        </w:rPr>
+      </w:pPr>
+      <w:r>
+        <w:rPr>
+          <w:sz w:val="28"/>
+          <w:szCs w:val="28"/>
+        </w:rPr>
+        <w:lastRenderedPageBreak/>
         <w:tab/>
       </w:r>
     </w:p>

</xml_diff>

<commit_message>
Reduce for loop recognition by combining conditions
</commit_message>
<xml_diff>
--- a/report.docx
+++ b/report.docx
@@ -37,35 +37,58 @@
           <w:sz w:val="32"/>
           <w:szCs w:val="32"/>
         </w:rPr>
-        <w:t xml:space="preserve">Group Members: Galen Han, Alexander </w:t>
-      </w:r>
-      <w:proofErr w:type="spellStart"/>
-      <w:r>
+        <w:t>Group Members: Galen Han, Alexander Xu, Jamie Law</w:t>
+      </w:r>
+    </w:p>
+    <w:p>
+      <w:pPr>
+        <w:jc w:val="center"/>
         <w:rPr>
           <w:i/>
           <w:sz w:val="32"/>
           <w:szCs w:val="32"/>
         </w:rPr>
-        <w:t>Xu</w:t>
-      </w:r>
-      <w:proofErr w:type="spellEnd"/>
-      <w:r>
-        <w:rPr>
-          <w:i/>
+      </w:pPr>
+    </w:p>
+    <w:p>
+      <w:pPr>
+        <w:rPr>
+          <w:b/>
           <w:sz w:val="32"/>
           <w:szCs w:val="32"/>
         </w:rPr>
-        <w:t>, Jamie Law</w:t>
-      </w:r>
-    </w:p>
-    <w:p>
-      <w:pPr>
-        <w:jc w:val="center"/>
-        <w:rPr>
-          <w:i/>
+      </w:pPr>
+      <w:r>
+        <w:rPr>
+          <w:b/>
           <w:sz w:val="32"/>
           <w:szCs w:val="32"/>
         </w:rPr>
+        <w:t>Overview</w:t>
+      </w:r>
+    </w:p>
+    <w:p>
+      <w:pPr>
+        <w:rPr>
+          <w:sz w:val="28"/>
+          <w:szCs w:val="28"/>
+        </w:rPr>
+      </w:pPr>
+      <w:r>
+        <w:rPr>
+          <w:sz w:val="28"/>
+          <w:szCs w:val="28"/>
+        </w:rPr>
+        <w:tab/>
+        <w:t>This report will deal with explaining the core algorithms and heuristics of our optimisation methods in ConstantFolder.java.</w:t>
+      </w:r>
+    </w:p>
+    <w:p>
+      <w:pPr>
+        <w:rPr>
+          <w:sz w:val="28"/>
+          <w:szCs w:val="28"/>
+        </w:rPr>
       </w:pPr>
     </w:p>
     <w:p>
@@ -82,82 +105,39 @@
           <w:sz w:val="32"/>
           <w:szCs w:val="32"/>
         </w:rPr>
-        <w:t>Overview</w:t>
-      </w:r>
-    </w:p>
-    <w:p>
-      <w:pPr>
-        <w:rPr>
-          <w:sz w:val="28"/>
-          <w:szCs w:val="28"/>
-        </w:rPr>
-      </w:pPr>
-      <w:r>
-        <w:rPr>
-          <w:sz w:val="28"/>
-          <w:szCs w:val="28"/>
-        </w:rPr>
-        <w:tab/>
-        <w:t>This report will deal with explaining the core algorithms and heuristics of our optimisation methods in ConstantFolder.java.</w:t>
-      </w:r>
-    </w:p>
-    <w:p>
-      <w:pPr>
-        <w:rPr>
-          <w:sz w:val="28"/>
-          <w:szCs w:val="28"/>
-        </w:rPr>
-      </w:pPr>
-    </w:p>
-    <w:p>
-      <w:pPr>
+        <w:t xml:space="preserve">Algorithms </w:t>
+      </w:r>
+    </w:p>
+    <w:p>
+      <w:pPr>
+        <w:rPr>
+          <w:b/>
+          <w:sz w:val="28"/>
+          <w:szCs w:val="28"/>
+        </w:rPr>
+      </w:pPr>
+      <w:r>
+        <w:rPr>
+          <w:b/>
+          <w:sz w:val="28"/>
+          <w:szCs w:val="28"/>
+        </w:rPr>
+        <w:t>Initalization</w:t>
+      </w:r>
+    </w:p>
+    <w:p>
+      <w:pPr>
+        <w:rPr>
+          <w:sz w:val="28"/>
+          <w:szCs w:val="28"/>
+        </w:rPr>
+      </w:pPr>
+      <w:r>
         <w:rPr>
           <w:b/>
           <w:sz w:val="32"/>
           <w:szCs w:val="32"/>
         </w:rPr>
-      </w:pPr>
-      <w:r>
-        <w:rPr>
-          <w:b/>
-          <w:sz w:val="32"/>
-          <w:szCs w:val="32"/>
-        </w:rPr>
-        <w:t xml:space="preserve">Algorithms </w:t>
-      </w:r>
-    </w:p>
-    <w:p>
-      <w:pPr>
-        <w:rPr>
-          <w:b/>
-          <w:sz w:val="28"/>
-          <w:szCs w:val="28"/>
-        </w:rPr>
-      </w:pPr>
-      <w:proofErr w:type="spellStart"/>
-      <w:r>
-        <w:rPr>
-          <w:b/>
-          <w:sz w:val="28"/>
-          <w:szCs w:val="28"/>
-        </w:rPr>
-        <w:t>Initalization</w:t>
-      </w:r>
-      <w:proofErr w:type="spellEnd"/>
-    </w:p>
-    <w:p>
-      <w:pPr>
-        <w:rPr>
-          <w:sz w:val="28"/>
-          <w:szCs w:val="28"/>
-        </w:rPr>
-      </w:pPr>
-      <w:r>
-        <w:rPr>
-          <w:b/>
-          <w:sz w:val="32"/>
-          <w:szCs w:val="32"/>
-        </w:rPr>
         <w:tab/>
       </w:r>
       <w:r>
@@ -165,23 +145,7 @@
           <w:sz w:val="28"/>
           <w:szCs w:val="28"/>
         </w:rPr>
-        <w:t xml:space="preserve">Building upon the original provided code, we obtain the methods from the </w:t>
-      </w:r>
-      <w:proofErr w:type="spellStart"/>
-      <w:r>
-        <w:rPr>
-          <w:sz w:val="28"/>
-          <w:szCs w:val="28"/>
-        </w:rPr>
-        <w:t>ClassGen</w:t>
-      </w:r>
-      <w:proofErr w:type="spellEnd"/>
-      <w:r>
-        <w:rPr>
-          <w:sz w:val="28"/>
-          <w:szCs w:val="28"/>
-        </w:rPr>
-        <w:t>. We then iterate through each method and call upon our optimise method function.</w:t>
+        <w:t>Building upon the original provided code, we obtain the methods from the ClassGen. We then iterate through each method and call upon our optimise method function.</w:t>
       </w:r>
     </w:p>
     <w:p>
@@ -222,23 +186,7 @@
           <w:szCs w:val="28"/>
         </w:rPr>
         <w:tab/>
-        <w:t xml:space="preserve">In this section, we perform our optimisation (by calling upon other functions) on each method (method one, method two etc. from each </w:t>
-      </w:r>
-      <w:proofErr w:type="spellStart"/>
-      <w:r>
-        <w:rPr>
-          <w:sz w:val="28"/>
-          <w:szCs w:val="28"/>
-        </w:rPr>
-        <w:t>unoptimised</w:t>
-      </w:r>
-      <w:proofErr w:type="spellEnd"/>
-      <w:r>
-        <w:rPr>
-          <w:sz w:val="28"/>
-          <w:szCs w:val="28"/>
-        </w:rPr>
-        <w:t xml:space="preserve"> java file).</w:t>
+        <w:t>In this section, we perform our optimisation (by calling upon other functions) on each method (method one, method two etc. from each unoptimised java file).</w:t>
       </w:r>
     </w:p>
     <w:p>
@@ -286,39 +234,7 @@
           <w:sz w:val="28"/>
           <w:szCs w:val="28"/>
         </w:rPr>
-        <w:t xml:space="preserve">We apply peephole optimisations on the instruction list repeatedly, until a single iteration is unable to find any additional optimisations. </w:t>
-      </w:r>
-      <w:proofErr w:type="gramStart"/>
-      <w:r>
-        <w:rPr>
-          <w:sz w:val="28"/>
-          <w:szCs w:val="28"/>
-        </w:rPr>
-        <w:t>This is done by using a counter and a while loop to perform arithmetic and comparison optimisations</w:t>
-      </w:r>
-      <w:proofErr w:type="gramEnd"/>
-      <w:r>
-        <w:rPr>
-          <w:sz w:val="28"/>
-          <w:szCs w:val="28"/>
-        </w:rPr>
-        <w:t xml:space="preserve">. This counter is incremented by the method return types; arithmetic optimisation and comparison optimisation both return an integer indicating how many optimisations have been made. This counter is reset every time the loop is re-entered. If the counter stays at 0 after </w:t>
-      </w:r>
-      <w:proofErr w:type="gramStart"/>
-      <w:r>
-        <w:rPr>
-          <w:sz w:val="28"/>
-          <w:szCs w:val="28"/>
-        </w:rPr>
-        <w:t>an iteration</w:t>
-      </w:r>
-      <w:proofErr w:type="gramEnd"/>
-      <w:r>
-        <w:rPr>
-          <w:sz w:val="28"/>
-          <w:szCs w:val="28"/>
-        </w:rPr>
-        <w:t>, then the loop is exited as this indicates that no more optimisations can be made.</w:t>
+        <w:t>We apply peephole optimisations on the instruction list repeatedly, until a single iteration is unable to find any additional optimisations. This is done by using a counter and a while loop to perform arithmetic and comparison optimisations. This counter is incremented by the method return types; arithmetic optimisation and comparison optimisation both return an integer indicating how many optimisations have been made. This counter is reset every time the loop is re-entered. If the counter stays at 0 after an iteration, then the loop is exited as this indicates that no more optimisations can be made.</w:t>
       </w:r>
     </w:p>
     <w:p>
@@ -407,214 +323,25 @@
           <w:sz w:val="28"/>
           <w:szCs w:val="28"/>
         </w:rPr>
-        <w:t xml:space="preserve"> are used, which accepts: </w:t>
-      </w:r>
-      <w:proofErr w:type="spellStart"/>
-      <w:r>
-        <w:rPr>
-          <w:i/>
-          <w:sz w:val="28"/>
-          <w:szCs w:val="28"/>
-        </w:rPr>
-        <w:t>ConstantPushInstruction</w:t>
-      </w:r>
-      <w:proofErr w:type="spellEnd"/>
-      <w:r>
-        <w:rPr>
-          <w:i/>
-          <w:sz w:val="28"/>
-          <w:szCs w:val="28"/>
-        </w:rPr>
-        <w:t>/</w:t>
-      </w:r>
-      <w:proofErr w:type="spellStart"/>
-      <w:r>
-        <w:rPr>
-          <w:i/>
-          <w:sz w:val="28"/>
-          <w:szCs w:val="28"/>
-        </w:rPr>
-        <w:t>CPInstruction</w:t>
-      </w:r>
-      <w:proofErr w:type="spellEnd"/>
-      <w:r>
-        <w:rPr>
-          <w:i/>
-          <w:sz w:val="28"/>
-          <w:szCs w:val="28"/>
-        </w:rPr>
-        <w:t>/</w:t>
-      </w:r>
-      <w:proofErr w:type="spellStart"/>
-      <w:r>
-        <w:rPr>
-          <w:i/>
-          <w:sz w:val="28"/>
-          <w:szCs w:val="28"/>
-        </w:rPr>
-        <w:t>LoadInstruction</w:t>
-      </w:r>
-      <w:proofErr w:type="spellEnd"/>
-      <w:r>
-        <w:rPr>
-          <w:i/>
-          <w:sz w:val="28"/>
-          <w:szCs w:val="28"/>
-        </w:rPr>
-        <w:t xml:space="preserve"> with an optional </w:t>
-      </w:r>
-      <w:proofErr w:type="spellStart"/>
-      <w:r>
-        <w:rPr>
-          <w:i/>
-          <w:sz w:val="28"/>
-          <w:szCs w:val="28"/>
-        </w:rPr>
-        <w:t>ConversionInstruction</w:t>
-      </w:r>
-      <w:proofErr w:type="spellEnd"/>
-      <w:r>
-        <w:rPr>
-          <w:i/>
-          <w:sz w:val="28"/>
-          <w:szCs w:val="28"/>
-        </w:rPr>
-        <w:t xml:space="preserve"> </w:t>
-      </w:r>
-      <w:r>
-        <w:rPr>
-          <w:b/>
-          <w:i/>
-          <w:sz w:val="28"/>
-          <w:szCs w:val="28"/>
-        </w:rPr>
-        <w:t>twice</w:t>
-      </w:r>
-      <w:r>
-        <w:rPr>
-          <w:i/>
-          <w:sz w:val="28"/>
-          <w:szCs w:val="28"/>
-        </w:rPr>
-        <w:t xml:space="preserve">, ending with an </w:t>
-      </w:r>
-      <w:proofErr w:type="spellStart"/>
-      <w:r>
-        <w:rPr>
-          <w:i/>
-          <w:sz w:val="28"/>
-          <w:szCs w:val="28"/>
-        </w:rPr>
-        <w:t>ArithmeticInstruction</w:t>
-      </w:r>
-      <w:proofErr w:type="spellEnd"/>
-      <w:r>
-        <w:rPr>
-          <w:i/>
-          <w:sz w:val="28"/>
-          <w:szCs w:val="28"/>
-        </w:rPr>
-        <w:t xml:space="preserve"> followed by an optional INVOKEVIRTUAL and (IINC </w:t>
-      </w:r>
-      <w:proofErr w:type="spellStart"/>
-      <w:r>
-        <w:rPr>
-          <w:i/>
-          <w:sz w:val="28"/>
-          <w:szCs w:val="28"/>
-        </w:rPr>
-        <w:t>GotoInstruction</w:t>
-      </w:r>
-      <w:proofErr w:type="spellEnd"/>
-      <w:r>
-        <w:rPr>
-          <w:i/>
-          <w:sz w:val="28"/>
-          <w:szCs w:val="28"/>
-        </w:rPr>
-        <w:t>)</w:t>
-      </w:r>
-    </w:p>
-    <w:p>
-      <w:pPr>
-        <w:rPr>
-          <w:sz w:val="28"/>
-          <w:szCs w:val="28"/>
-        </w:rPr>
-      </w:pPr>
-    </w:p>
-    <w:p>
-      <w:pPr>
-        <w:ind w:firstLine="720"/>
-        <w:rPr>
-          <w:sz w:val="28"/>
-          <w:szCs w:val="28"/>
-        </w:rPr>
-      </w:pPr>
-      <w:r>
-        <w:rPr>
-          <w:sz w:val="28"/>
-          <w:szCs w:val="28"/>
-        </w:rPr>
-        <w:t xml:space="preserve">This regular expression covers all arithmetic operations </w:t>
-      </w:r>
-      <w:proofErr w:type="spellStart"/>
-      <w:r>
-        <w:rPr>
-          <w:sz w:val="28"/>
-          <w:szCs w:val="28"/>
-        </w:rPr>
-        <w:t>matchings</w:t>
-      </w:r>
-      <w:proofErr w:type="spellEnd"/>
-      <w:r>
-        <w:rPr>
-          <w:sz w:val="28"/>
-          <w:szCs w:val="28"/>
-        </w:rPr>
-        <w:t xml:space="preserve"> (as well as recognising iterations, such as for loops by </w:t>
-      </w:r>
-      <w:proofErr w:type="gramStart"/>
-      <w:r>
-        <w:rPr>
-          <w:sz w:val="28"/>
-          <w:szCs w:val="28"/>
-        </w:rPr>
-        <w:t xml:space="preserve">identifying </w:t>
+        <w:t xml:space="preserve"> are used</w:t>
+      </w:r>
+      <w:r>
+        <w:rPr>
+          <w:sz w:val="28"/>
+          <w:szCs w:val="28"/>
+        </w:rPr>
+        <w:t>.</w:t>
       </w:r>
       <w:bookmarkStart w:id="0" w:name="_GoBack"/>
       <w:bookmarkEnd w:id="0"/>
-      <w:r>
-        <w:rPr>
-          <w:sz w:val="28"/>
-          <w:szCs w:val="28"/>
-        </w:rPr>
-        <w:t>)</w:t>
-      </w:r>
-      <w:proofErr w:type="gramEnd"/>
-      <w:r>
-        <w:rPr>
-          <w:sz w:val="28"/>
-          <w:szCs w:val="28"/>
-        </w:rPr>
-        <w:t xml:space="preserve">. The program uses an </w:t>
-      </w:r>
-      <w:proofErr w:type="spellStart"/>
-      <w:r>
-        <w:rPr>
-          <w:sz w:val="28"/>
-          <w:szCs w:val="28"/>
-        </w:rPr>
-        <w:t>InstructionFinder</w:t>
-      </w:r>
-      <w:proofErr w:type="spellEnd"/>
-      <w:r>
-        <w:rPr>
-          <w:sz w:val="28"/>
-          <w:szCs w:val="28"/>
-        </w:rPr>
-        <w:t xml:space="preserve"> to iterate through the instruction list and identify arithmetic operations via this regex. </w:t>
-      </w:r>
+    </w:p>
+    <w:p>
+      <w:pPr>
+        <w:rPr>
+          <w:sz w:val="28"/>
+          <w:szCs w:val="28"/>
+        </w:rPr>
+      </w:pPr>
     </w:p>
     <w:p>
       <w:pPr>
@@ -624,6 +351,13 @@
           <w:szCs w:val="28"/>
         </w:rPr>
       </w:pPr>
+      <w:r>
+        <w:rPr>
+          <w:sz w:val="28"/>
+          <w:szCs w:val="28"/>
+        </w:rPr>
+        <w:t xml:space="preserve">This regular expression covers all arithmetic operations matchings (as well as recognising iterations, such as for loops by identifying ). The program uses an InstructionFinder to iterate through the instruction list and identify arithmetic operations via this regex. </w:t>
+      </w:r>
     </w:p>
     <w:p>
       <w:pPr>
@@ -633,28 +367,21 @@
           <w:szCs w:val="28"/>
         </w:rPr>
       </w:pPr>
-      <w:r>
-        <w:rPr>
-          <w:sz w:val="28"/>
-          <w:szCs w:val="28"/>
-        </w:rPr>
-        <w:t xml:space="preserve">Once an arithmetic operation has been identified, an </w:t>
-      </w:r>
-      <w:proofErr w:type="spellStart"/>
-      <w:r>
-        <w:rPr>
-          <w:sz w:val="28"/>
-          <w:szCs w:val="28"/>
-        </w:rPr>
-        <w:t>InstructionHandle</w:t>
-      </w:r>
-      <w:proofErr w:type="spellEnd"/>
-      <w:r>
-        <w:rPr>
-          <w:sz w:val="28"/>
-          <w:szCs w:val="28"/>
-        </w:rPr>
-        <w:t xml:space="preserve"> is used to </w:t>
+    </w:p>
+    <w:p>
+      <w:pPr>
+        <w:ind w:firstLine="720"/>
+        <w:rPr>
+          <w:sz w:val="28"/>
+          <w:szCs w:val="28"/>
+        </w:rPr>
+      </w:pPr>
+      <w:r>
+        <w:rPr>
+          <w:sz w:val="28"/>
+          <w:szCs w:val="28"/>
+        </w:rPr>
+        <w:t xml:space="preserve">Once an arithmetic operation has been identified, an InstructionHandle is used to </w:t>
       </w:r>
     </w:p>
     <w:p>

</xml_diff>